<commit_message>
FInal edit to my method document
</commit_message>
<xml_diff>
--- a/MyMethod.docx
+++ b/MyMethod.docx
@@ -79,7 +79,13 @@
       </w:r>
       <w:proofErr w:type="spellEnd"/>
       <w:r>
-        <w:t xml:space="preserve"> Notebooks that step through three solutions to this problem</w:t>
+        <w:t xml:space="preserve"> </w:t>
+      </w:r>
+      <w:r>
+        <w:t>n</w:t>
+      </w:r>
+      <w:r>
+        <w:t>otebooks that step through three solutions to this problem</w:t>
       </w:r>
       <w:r>
         <w:t>, each growing with complexity</w:t>
@@ -250,8 +256,33 @@
       </w:r>
     </w:p>
     <w:p>
-      <w:r>
-        <w:t xml:space="preserve">You will need to setup a python virtual environment or a </w:t>
+      <w:hyperlink r:id="rId5" w:history="1">
+        <w:r>
+          <w:rPr>
+            <w:rStyle w:val="Hyperlink"/>
+          </w:rPr>
+          <w:t>https://github.com/cams-data/neon-tec</w:t>
+        </w:r>
+        <w:r>
+          <w:rPr>
+            <w:rStyle w:val="Hyperlink"/>
+          </w:rPr>
+          <w:t>h</w:t>
+        </w:r>
+        <w:r>
+          <w:rPr>
+            <w:rStyle w:val="Hyperlink"/>
+          </w:rPr>
+          <w:t>-test</w:t>
+        </w:r>
+      </w:hyperlink>
+    </w:p>
+    <w:p>
+      <w:r>
+        <w:t>If you wish to run the code in the notebooks y</w:t>
+      </w:r>
+      <w:r>
+        <w:t xml:space="preserve">ou will need to setup a python virtual environment or a </w:t>
       </w:r>
       <w:proofErr w:type="spellStart"/>
       <w:r>
@@ -901,6 +932,41 @@
       <w:contextualSpacing/>
     </w:pPr>
   </w:style>
+  <w:style w:type="character" w:styleId="Hyperlink">
+    <w:name w:val="Hyperlink"/>
+    <w:basedOn w:val="DefaultParagraphFont"/>
+    <w:uiPriority w:val="99"/>
+    <w:unhideWhenUsed/>
+    <w:rsid w:val="00CC02A0"/>
+    <w:rPr>
+      <w:color w:val="0563C1" w:themeColor="hyperlink"/>
+      <w:u w:val="single"/>
+    </w:rPr>
+  </w:style>
+  <w:style w:type="character" w:styleId="UnresolvedMention">
+    <w:name w:val="Unresolved Mention"/>
+    <w:basedOn w:val="DefaultParagraphFont"/>
+    <w:uiPriority w:val="99"/>
+    <w:semiHidden/>
+    <w:unhideWhenUsed/>
+    <w:rsid w:val="00CC02A0"/>
+    <w:rPr>
+      <w:color w:val="605E5C"/>
+      <w:shd w:val="clear" w:color="auto" w:fill="E1DFDD"/>
+    </w:rPr>
+  </w:style>
+  <w:style w:type="character" w:styleId="FollowedHyperlink">
+    <w:name w:val="FollowedHyperlink"/>
+    <w:basedOn w:val="DefaultParagraphFont"/>
+    <w:uiPriority w:val="99"/>
+    <w:semiHidden/>
+    <w:unhideWhenUsed/>
+    <w:rsid w:val="00CC02A0"/>
+    <w:rPr>
+      <w:color w:val="954F72" w:themeColor="followedHyperlink"/>
+      <w:u w:val="single"/>
+    </w:rPr>
+  </w:style>
 </w:styles>
 </file>
 

</xml_diff>